<commit_message>
Add react redux code
</commit_message>
<xml_diff>
--- a/MERN_app_notes.docx
+++ b/MERN_app_notes.docx
@@ -193,6 +193,102 @@
       </w:pPr>
       <w:r>
         <w:t>At client side copy the package.json from the video and do “npm install –legacy-peer-deps” to make sure its run smoothly</w:t>
+      </w:r>
+    </w:p>
+    <w:p>
+      <w:pPr>
+        <w:pStyle w:val="ListParagraph"/>
+        <w:numPr>
+          <w:ilvl w:val="0"/>
+          <w:numId w:val="1"/>
+        </w:numPr>
+      </w:pPr>
+      <w:r>
+        <w:t>Create MongoDB acc, setup database</w:t>
+      </w:r>
+      <w:r>
+        <w:t>– shared (</w:t>
+      </w:r>
+      <w:r>
+        <w:t>free</w:t>
+      </w:r>
+      <w:r>
+        <w:t>)</w:t>
+      </w:r>
+      <w:r>
+        <w:t xml:space="preserve">, </w:t>
+      </w:r>
+      <w:r>
+        <w:rPr>
+          <w:b/>
+          <w:bCs/>
+        </w:rPr>
+        <w:t>Database Access</w:t>
+      </w:r>
+      <w:r>
+        <w:t xml:space="preserve"> - create user, </w:t>
+      </w:r>
+      <w:r>
+        <w:rPr>
+          <w:b/>
+          <w:bCs/>
+        </w:rPr>
+        <w:t>network access</w:t>
+      </w:r>
+      <w:r>
+        <w:t xml:space="preserve"> – add current IP, </w:t>
+      </w:r>
+      <w:r>
+        <w:rPr>
+          <w:b/>
+          <w:bCs/>
+        </w:rPr>
+        <w:t xml:space="preserve">Datebase – </w:t>
+      </w:r>
+      <w:r>
+        <w:t>connect your application (copy the link and change the user password). Paste in server index.js as CONNECTION_URL</w:t>
+      </w:r>
+    </w:p>
+    <w:p>
+      <w:pPr>
+        <w:pStyle w:val="ListParagraph"/>
+        <w:numPr>
+          <w:ilvl w:val="0"/>
+          <w:numId w:val="1"/>
+        </w:numPr>
+      </w:pPr>
+      <w:r>
+        <w:t>Add routes</w:t>
+      </w:r>
+    </w:p>
+    <w:p>
+      <w:pPr>
+        <w:pStyle w:val="ListParagraph"/>
+        <w:numPr>
+          <w:ilvl w:val="0"/>
+          <w:numId w:val="1"/>
+        </w:numPr>
+      </w:pPr>
+      <w:r>
+        <w:t>Add controllers – logic in controller export it as function to router.js</w:t>
+      </w:r>
+    </w:p>
+    <w:p>
+      <w:pPr>
+        <w:pStyle w:val="ListParagraph"/>
+        <w:numPr>
+          <w:ilvl w:val="0"/>
+          <w:numId w:val="1"/>
+        </w:numPr>
+      </w:pPr>
+      <w:r>
+        <w:t>Add models</w:t>
+      </w:r>
+    </w:p>
+    <w:p/>
+    <w:p>
+      <w:r>
+        <w:t>Cors error: add proxy in client package.json</w:t>
       </w:r>
     </w:p>
     <w:sectPr>

</xml_diff>

<commit_message>
Google Log in and LogOut functionality complete
</commit_message>
<xml_diff>
--- a/MERN_app_notes.docx
+++ b/MERN_app_notes.docx
@@ -23,7 +23,15 @@
         </w:numPr>
       </w:pPr>
       <w:r>
-        <w:t>Client: npx create-react-app</w:t>
+        <w:t xml:space="preserve">Client: </w:t>
+      </w:r>
+      <w:proofErr w:type="spellStart"/>
+      <w:r>
+        <w:t>npx</w:t>
+      </w:r>
+      <w:proofErr w:type="spellEnd"/>
+      <w:r>
+        <w:t xml:space="preserve"> create-react-app</w:t>
       </w:r>
     </w:p>
     <w:p>
@@ -35,7 +43,31 @@
         </w:numPr>
       </w:pPr>
       <w:r>
-        <w:t>Server: npm init -y to initiate package.json with the basic settings</w:t>
+        <w:t xml:space="preserve">Server: </w:t>
+      </w:r>
+      <w:proofErr w:type="spellStart"/>
+      <w:r>
+        <w:t>npm</w:t>
+      </w:r>
+      <w:proofErr w:type="spellEnd"/>
+      <w:r>
+        <w:t xml:space="preserve"> </w:t>
+      </w:r>
+      <w:proofErr w:type="spellStart"/>
+      <w:r>
+        <w:t>init</w:t>
+      </w:r>
+      <w:proofErr w:type="spellEnd"/>
+      <w:r>
+        <w:t xml:space="preserve"> -y to initiate </w:t>
+      </w:r>
+      <w:proofErr w:type="spellStart"/>
+      <w:r>
+        <w:t>package.json</w:t>
+      </w:r>
+      <w:proofErr w:type="spellEnd"/>
+      <w:r>
+        <w:t xml:space="preserve"> with the basic settings</w:t>
       </w:r>
     </w:p>
     <w:p>
@@ -47,7 +79,23 @@
         </w:numPr>
       </w:pPr>
       <w:r>
-        <w:t>In the server directory, npm install body-parser cors express mongoose</w:t>
+        <w:t xml:space="preserve">In the server directory, </w:t>
+      </w:r>
+      <w:proofErr w:type="spellStart"/>
+      <w:r>
+        <w:t>npm</w:t>
+      </w:r>
+      <w:proofErr w:type="spellEnd"/>
+      <w:r>
+        <w:t xml:space="preserve"> install body-parser </w:t>
+      </w:r>
+      <w:proofErr w:type="spellStart"/>
+      <w:r>
+        <w:t>cors</w:t>
+      </w:r>
+      <w:proofErr w:type="spellEnd"/>
+      <w:r>
+        <w:t xml:space="preserve"> express mongoose</w:t>
       </w:r>
     </w:p>
     <w:p>
@@ -106,8 +154,21 @@
           <w:numId w:val="1"/>
         </w:numPr>
       </w:pPr>
-      <w:r>
-        <w:t>Nodemon: Help to reset the server everytime there is changes</w:t>
+      <w:proofErr w:type="spellStart"/>
+      <w:r>
+        <w:t>Nodemon</w:t>
+      </w:r>
+      <w:proofErr w:type="spellEnd"/>
+      <w:r>
+        <w:t xml:space="preserve">: Help to reset the server </w:t>
+      </w:r>
+      <w:proofErr w:type="spellStart"/>
+      <w:r>
+        <w:t>everytime</w:t>
+      </w:r>
+      <w:proofErr w:type="spellEnd"/>
+      <w:r>
+        <w:t xml:space="preserve"> there is changes</w:t>
       </w:r>
     </w:p>
     <w:p>
@@ -167,8 +228,13 @@
           <w:numId w:val="1"/>
         </w:numPr>
       </w:pPr>
-      <w:r>
-        <w:t>Const express = require(‘express’); is the usual syntax for backend.</w:t>
+      <w:proofErr w:type="spellStart"/>
+      <w:r>
+        <w:t>Const</w:t>
+      </w:r>
+      <w:proofErr w:type="spellEnd"/>
+      <w:r>
+        <w:t xml:space="preserve"> express = require(‘express’); is the usual syntax for backend.</w:t>
       </w:r>
     </w:p>
     <w:p>
@@ -180,7 +246,15 @@
         </w:numPr>
       </w:pPr>
       <w:r>
-        <w:t>With the new version of node, can use import syntax. Need to add one line below “main” in package.json. “type”: module,</w:t>
+        <w:t xml:space="preserve">With the new version of node, can use import syntax. Need to add one line below “main” in </w:t>
+      </w:r>
+      <w:proofErr w:type="spellStart"/>
+      <w:r>
+        <w:t>package.json</w:t>
+      </w:r>
+      <w:proofErr w:type="spellEnd"/>
+      <w:r>
+        <w:t>. “type”: module,</w:t>
       </w:r>
     </w:p>
     <w:p>
@@ -192,7 +266,23 @@
         </w:numPr>
       </w:pPr>
       <w:r>
-        <w:t>At client side copy the package.json from the video and do “npm install –legacy-peer-deps” to make sure its run smoothly</w:t>
+        <w:t xml:space="preserve">At client side copy the </w:t>
+      </w:r>
+      <w:proofErr w:type="spellStart"/>
+      <w:r>
+        <w:t>package.json</w:t>
+      </w:r>
+      <w:proofErr w:type="spellEnd"/>
+      <w:r>
+        <w:t xml:space="preserve"> from the video and do “</w:t>
+      </w:r>
+      <w:proofErr w:type="spellStart"/>
+      <w:r>
+        <w:t>npm</w:t>
+      </w:r>
+      <w:proofErr w:type="spellEnd"/>
+      <w:r>
+        <w:t xml:space="preserve"> install –legacy-peer-deps” to make sure its run smoothly</w:t>
       </w:r>
     </w:p>
     <w:p>
@@ -204,19 +294,15 @@
         </w:numPr>
       </w:pPr>
       <w:r>
-        <w:t>Create MongoDB acc, setup database</w:t>
-      </w:r>
-      <w:r>
-        <w:t>– shared (</w:t>
-      </w:r>
-      <w:r>
-        <w:t>free</w:t>
-      </w:r>
-      <w:r>
-        <w:t>)</w:t>
-      </w:r>
-      <w:r>
-        <w:t xml:space="preserve">, </w:t>
+        <w:t xml:space="preserve">Create MongoDB </w:t>
+      </w:r>
+      <w:proofErr w:type="spellStart"/>
+      <w:r>
+        <w:t>acc</w:t>
+      </w:r>
+      <w:proofErr w:type="spellEnd"/>
+      <w:r>
+        <w:t xml:space="preserve">, setup database– shared (free), </w:t>
       </w:r>
       <w:r>
         <w:rPr>
@@ -238,12 +324,21 @@
       <w:r>
         <w:t xml:space="preserve"> – add current IP, </w:t>
       </w:r>
+      <w:proofErr w:type="spellStart"/>
       <w:r>
         <w:rPr>
           <w:b/>
           <w:bCs/>
         </w:rPr>
-        <w:t xml:space="preserve">Datebase – </w:t>
+        <w:t>Datebase</w:t>
+      </w:r>
+      <w:proofErr w:type="spellEnd"/>
+      <w:r>
+        <w:rPr>
+          <w:b/>
+          <w:bCs/>
+        </w:rPr>
+        <w:t xml:space="preserve"> – </w:t>
       </w:r>
       <w:r>
         <w:t>connect your application (copy the link and change the user password). Paste in server index.js as CONNECTION_URL</w:t>
@@ -287,8 +382,126 @@
     </w:p>
     <w:p/>
     <w:p>
-      <w:r>
-        <w:t>Cors error: add proxy in client package.json</w:t>
+      <w:pPr>
+        <w:rPr>
+          <w:b/>
+          <w:bCs/>
+          <w:u w:val="single"/>
+        </w:rPr>
+      </w:pPr>
+      <w:r>
+        <w:rPr>
+          <w:b/>
+          <w:bCs/>
+          <w:u w:val="single"/>
+        </w:rPr>
+        <w:t>Note</w:t>
+      </w:r>
+    </w:p>
+    <w:p>
+      <w:pPr>
+        <w:pStyle w:val="ListParagraph"/>
+        <w:numPr>
+          <w:ilvl w:val="0"/>
+          <w:numId w:val="2"/>
+        </w:numPr>
+      </w:pPr>
+      <w:proofErr w:type="spellStart"/>
+      <w:r>
+        <w:t>Cors</w:t>
+      </w:r>
+      <w:proofErr w:type="spellEnd"/>
+      <w:r>
+        <w:t xml:space="preserve"> error: add proxy in client </w:t>
+      </w:r>
+      <w:proofErr w:type="spellStart"/>
+      <w:r>
+        <w:t>package.json</w:t>
+      </w:r>
+      <w:proofErr w:type="spellEnd"/>
+    </w:p>
+    <w:p>
+      <w:pPr>
+        <w:pStyle w:val="ListParagraph"/>
+        <w:numPr>
+          <w:ilvl w:val="0"/>
+          <w:numId w:val="2"/>
+        </w:numPr>
+      </w:pPr>
+      <w:proofErr w:type="spellStart"/>
+      <w:r>
+        <w:t>Connection_url</w:t>
+      </w:r>
+      <w:proofErr w:type="spellEnd"/>
+      <w:r>
+        <w:t xml:space="preserve"> and PORT should not be posted on </w:t>
+      </w:r>
+      <w:proofErr w:type="spellStart"/>
+      <w:r>
+        <w:t>github</w:t>
+      </w:r>
+      <w:proofErr w:type="spellEnd"/>
+      <w:r>
+        <w:t xml:space="preserve"> publicly. Expose sensitive information.</w:t>
+      </w:r>
+    </w:p>
+    <w:p>
+      <w:pPr>
+        <w:pStyle w:val="ListParagraph"/>
+        <w:numPr>
+          <w:ilvl w:val="1"/>
+          <w:numId w:val="2"/>
+        </w:numPr>
+      </w:pPr>
+      <w:r>
+        <w:t xml:space="preserve">.env file is </w:t>
+      </w:r>
+      <w:r>
+        <w:t xml:space="preserve">only accessible on your pc, will not be posted on </w:t>
+      </w:r>
+      <w:proofErr w:type="spellStart"/>
+      <w:r>
+        <w:t>github</w:t>
+      </w:r>
+      <w:proofErr w:type="spellEnd"/>
+      <w:r>
+        <w:t>.</w:t>
+      </w:r>
+    </w:p>
+    <w:p>
+      <w:pPr>
+        <w:pStyle w:val="ListParagraph"/>
+        <w:numPr>
+          <w:ilvl w:val="1"/>
+          <w:numId w:val="2"/>
+        </w:numPr>
+      </w:pPr>
+      <w:r>
+        <w:t># NEED TO DO "</w:t>
+      </w:r>
+      <w:proofErr w:type="spellStart"/>
+      <w:r>
+        <w:t>npm</w:t>
+      </w:r>
+      <w:proofErr w:type="spellEnd"/>
+      <w:r>
+        <w:t xml:space="preserve"> </w:t>
+      </w:r>
+      <w:proofErr w:type="spellStart"/>
+      <w:r>
+        <w:t>i</w:t>
+      </w:r>
+      <w:proofErr w:type="spellEnd"/>
+      <w:r>
+        <w:t xml:space="preserve"> </w:t>
+      </w:r>
+      <w:proofErr w:type="spellStart"/>
+      <w:r>
+        <w:t>dotenv</w:t>
+      </w:r>
+      <w:proofErr w:type="spellEnd"/>
+      <w:r>
+        <w:t>". to allow these variable to be visible via the application</w:t>
       </w:r>
     </w:p>
     <w:sectPr>
@@ -392,8 +605,100 @@
       </w:pPr>
     </w:lvl>
   </w:abstractNum>
+  <w:abstractNum w:abstractNumId="1" w15:restartNumberingAfterBreak="0">
+    <w:nsid w:val="644D1CAD"/>
+    <w:multiLevelType w:val="hybridMultilevel"/>
+    <w:tmpl w:val="CF220050"/>
+    <w:lvl w:ilvl="0" w:tplc="48090011">
+      <w:start w:val="1"/>
+      <w:numFmt w:val="decimal"/>
+      <w:lvlText w:val="%1)"/>
+      <w:lvlJc w:val="left"/>
+      <w:pPr>
+        <w:ind w:left="720" w:hanging="360"/>
+      </w:pPr>
+      <w:rPr>
+        <w:rFonts w:hint="default"/>
+      </w:rPr>
+    </w:lvl>
+    <w:lvl w:ilvl="1" w:tplc="48090019">
+      <w:start w:val="1"/>
+      <w:numFmt w:val="lowerLetter"/>
+      <w:lvlText w:val="%2."/>
+      <w:lvlJc w:val="left"/>
+      <w:pPr>
+        <w:ind w:left="1440" w:hanging="360"/>
+      </w:pPr>
+    </w:lvl>
+    <w:lvl w:ilvl="2" w:tplc="4809001B">
+      <w:start w:val="1"/>
+      <w:numFmt w:val="lowerRoman"/>
+      <w:lvlText w:val="%3."/>
+      <w:lvlJc w:val="right"/>
+      <w:pPr>
+        <w:ind w:left="2160" w:hanging="180"/>
+      </w:pPr>
+    </w:lvl>
+    <w:lvl w:ilvl="3" w:tplc="4809000F" w:tentative="1">
+      <w:start w:val="1"/>
+      <w:numFmt w:val="decimal"/>
+      <w:lvlText w:val="%4."/>
+      <w:lvlJc w:val="left"/>
+      <w:pPr>
+        <w:ind w:left="2880" w:hanging="360"/>
+      </w:pPr>
+    </w:lvl>
+    <w:lvl w:ilvl="4" w:tplc="48090019" w:tentative="1">
+      <w:start w:val="1"/>
+      <w:numFmt w:val="lowerLetter"/>
+      <w:lvlText w:val="%5."/>
+      <w:lvlJc w:val="left"/>
+      <w:pPr>
+        <w:ind w:left="3600" w:hanging="360"/>
+      </w:pPr>
+    </w:lvl>
+    <w:lvl w:ilvl="5" w:tplc="4809001B" w:tentative="1">
+      <w:start w:val="1"/>
+      <w:numFmt w:val="lowerRoman"/>
+      <w:lvlText w:val="%6."/>
+      <w:lvlJc w:val="right"/>
+      <w:pPr>
+        <w:ind w:left="4320" w:hanging="180"/>
+      </w:pPr>
+    </w:lvl>
+    <w:lvl w:ilvl="6" w:tplc="4809000F" w:tentative="1">
+      <w:start w:val="1"/>
+      <w:numFmt w:val="decimal"/>
+      <w:lvlText w:val="%7."/>
+      <w:lvlJc w:val="left"/>
+      <w:pPr>
+        <w:ind w:left="5040" w:hanging="360"/>
+      </w:pPr>
+    </w:lvl>
+    <w:lvl w:ilvl="7" w:tplc="48090019" w:tentative="1">
+      <w:start w:val="1"/>
+      <w:numFmt w:val="lowerLetter"/>
+      <w:lvlText w:val="%8."/>
+      <w:lvlJc w:val="left"/>
+      <w:pPr>
+        <w:ind w:left="5760" w:hanging="360"/>
+      </w:pPr>
+    </w:lvl>
+    <w:lvl w:ilvl="8" w:tplc="4809001B" w:tentative="1">
+      <w:start w:val="1"/>
+      <w:numFmt w:val="lowerRoman"/>
+      <w:lvlText w:val="%9."/>
+      <w:lvlJc w:val="right"/>
+      <w:pPr>
+        <w:ind w:left="6480" w:hanging="180"/>
+      </w:pPr>
+    </w:lvl>
+  </w:abstractNum>
   <w:num w:numId="1" w16cid:durableId="845678679">
     <w:abstractNumId w:val="0"/>
+  </w:num>
+  <w:num w:numId="2" w16cid:durableId="1218593415">
+    <w:abstractNumId w:val="1"/>
   </w:num>
 </w:numbering>
 </file>

</xml_diff>